<commit_message>
Update lab3 report by adding confidential info
</commit_message>
<xml_diff>
--- a/lab3/Отчет о тестировании требований безопасности.docx
+++ b/lab3/Отчет о тестировании требований безопасности.docx
@@ -179,6 +179,14 @@
             <w:r>
               <w:t>Любимые песни, альбомы, плейлисты, предпочтения</w:t>
             </w:r>
+            <w:r>
+              <w:t xml:space="preserve">, </w:t>
+            </w:r>
+            <w:r>
+              <w:t>логин, пароль, доступ к контактам</w:t>
+            </w:r>
+            <w:bookmarkStart w:id="0" w:name="_GoBack"/>
+            <w:bookmarkEnd w:id="0"/>
           </w:p>
         </w:tc>
       </w:tr>
@@ -629,9 +637,6 @@
             </w:r>
             <w:proofErr w:type="spellEnd"/>
             <w:r>
-              <w:rPr>
-                <w:lang w:val="en-US"/>
-              </w:rPr>
               <w:t xml:space="preserve"> </w:t>
             </w:r>
             <w:r>
@@ -704,9 +709,6 @@
             </w:r>
             <w:proofErr w:type="spellEnd"/>
             <w:r>
-              <w:rPr>
-                <w:lang w:val="en-US"/>
-              </w:rPr>
               <w:t xml:space="preserve"> </w:t>
             </w:r>
             <w:r>
@@ -1011,8 +1013,6 @@
             <w:r>
               <w:t>не нашлось.</w:t>
             </w:r>
-            <w:bookmarkStart w:id="0" w:name="_GoBack"/>
-            <w:bookmarkEnd w:id="0"/>
           </w:p>
         </w:tc>
       </w:tr>
@@ -2262,7 +2262,7 @@
 </file>
 
 <file path=customXml/itemProps1.xml><?xml version="1.0" encoding="utf-8"?>
-<ds:datastoreItem xmlns:ds="http://schemas.openxmlformats.org/officeDocument/2006/customXml" ds:itemID="{43D0ABC6-19AC-42F3-A1C5-0ED4C1AF692E}">
+<ds:datastoreItem xmlns:ds="http://schemas.openxmlformats.org/officeDocument/2006/customXml" ds:itemID="{06CA66BA-D54F-4E06-8B54-4E80B0EAEBE0}">
   <ds:schemaRefs>
     <ds:schemaRef ds:uri="http://schemas.openxmlformats.org/officeDocument/2006/bibliography"/>
   </ds:schemaRefs>

</xml_diff>